<commit_message>
Sistemas de segundo orden G3
</commit_message>
<xml_diff>
--- a/G1/Semana 7/Extra SSO.docx
+++ b/G1/Semana 7/Extra SSO.docx
@@ -1317,6 +1317,11 @@
       </w:r>
     </w:p>
     <w:p>
+      <w:pPr>
+        <w:rPr>
+          <w:rFonts w:eastAsiaTheme="minorEastAsia"/>
+        </w:rPr>
+      </w:pPr>
       <m:oMathPara>
         <m:oMath>
           <m:sSub>
@@ -1418,6 +1423,49 @@
         </m:oMath>
       </m:oMathPara>
     </w:p>
+    <w:p>
+      <w:pPr>
+        <w:rPr>
+          <w:rFonts w:eastAsiaTheme="minorEastAsia"/>
+        </w:rPr>
+      </w:pPr>
+    </w:p>
+    <w:p>
+      <w:pPr>
+        <w:rPr>
+          <w:rFonts w:eastAsiaTheme="minorEastAsia"/>
+        </w:rPr>
+      </w:pPr>
+    </w:p>
+    <w:p>
+      <w:pPr>
+        <w:rPr>
+          <w:rFonts w:eastAsiaTheme="minorEastAsia"/>
+        </w:rPr>
+      </w:pPr>
+    </w:p>
+    <w:p>
+      <w:pPr>
+        <w:rPr>
+          <w:rFonts w:eastAsiaTheme="minorEastAsia"/>
+        </w:rPr>
+      </w:pPr>
+    </w:p>
+    <w:p>
+      <w:pPr>
+        <w:rPr>
+          <w:rFonts w:eastAsiaTheme="minorEastAsia"/>
+        </w:rPr>
+      </w:pPr>
+    </w:p>
+    <w:p>
+      <w:pPr>
+        <w:rPr>
+          <w:rFonts w:eastAsiaTheme="minorEastAsia"/>
+        </w:rPr>
+      </w:pPr>
+    </w:p>
+    <w:p/>
     <w:p/>
     <w:p/>
     <w:p>
@@ -1432,6 +1480,7 @@
           <w:b/>
           <w:bCs/>
         </w:rPr>
+        <w:lastRenderedPageBreak/>
         <w:t>Caso 2:</w:t>
       </w:r>
     </w:p>
@@ -1448,7 +1497,6 @@
           <w:bCs/>
           <w:noProof/>
         </w:rPr>
-        <w:lastRenderedPageBreak/>
         <w:drawing>
           <wp:inline distT="0" distB="0" distL="0" distR="0" wp14:anchorId="0CD9F72F" wp14:editId="50D3F804">
             <wp:extent cx="3265805" cy="2159000"/>
@@ -1500,6 +1548,12 @@
       </w:r>
     </w:p>
     <w:p>
+      <w:pPr>
+        <w:rPr>
+          <w:b/>
+          <w:bCs/>
+        </w:rPr>
+      </w:pPr>
       <m:oMathPara>
         <m:oMath>
           <m:sSub>
@@ -1600,46 +1654,6 @@
           </m:r>
         </m:oMath>
       </m:oMathPara>
-    </w:p>
-    <w:p>
-      <w:pPr>
-        <w:rPr>
-          <w:b/>
-          <w:bCs/>
-        </w:rPr>
-      </w:pPr>
-    </w:p>
-    <w:p>
-      <w:pPr>
-        <w:rPr>
-          <w:b/>
-          <w:bCs/>
-        </w:rPr>
-      </w:pPr>
-    </w:p>
-    <w:p>
-      <w:pPr>
-        <w:rPr>
-          <w:b/>
-          <w:bCs/>
-        </w:rPr>
-      </w:pPr>
-    </w:p>
-    <w:p>
-      <w:pPr>
-        <w:rPr>
-          <w:b/>
-          <w:bCs/>
-        </w:rPr>
-      </w:pPr>
-    </w:p>
-    <w:p>
-      <w:pPr>
-        <w:rPr>
-          <w:b/>
-          <w:bCs/>
-        </w:rPr>
-      </w:pPr>
     </w:p>
     <w:p>
       <w:pPr>

</xml_diff>

<commit_message>
Sistemas de segundo orden
</commit_message>
<xml_diff>
--- a/G1/Semana 7/Extra SSO.docx
+++ b/G1/Semana 7/Extra SSO.docx
@@ -2892,9 +2892,18 @@
       </w:r>
     </w:p>
     <w:p/>
-    <w:p/>
     <w:p>
+      <w:pPr>
+        <w:rPr>
+          <w:b/>
+          <w:bCs/>
+        </w:rPr>
+      </w:pPr>
       <w:r>
+        <w:rPr>
+          <w:b/>
+          <w:bCs/>
+        </w:rPr>
         <w:t>Polos dominantes:</w:t>
       </w:r>
     </w:p>

</xml_diff>